<commit_message>
response to reviewers rnd2
</commit_message>
<xml_diff>
--- a/writing/ERL manuscript/3. revise and resubmit round2/Complet Document for Review (PDF Only).docx
+++ b/writing/ERL manuscript/3. revise and resubmit round2/Complet Document for Review (PDF Only).docx
@@ -4541,15 +4541,7 @@
         </m:d>
       </m:oMath>
       <w:r>
-        <w:t xml:space="preserve"> across each 100m pixel (</w:t>
-      </w:r>
-      <w:proofErr w:type="spellStart"/>
-      <w:r>
-        <w:t>i</w:t>
-      </w:r>
-      <w:proofErr w:type="spellEnd"/>
-      <w:r>
-        <w:t xml:space="preserve">) within the urban boundary to </w:t>
+        <w:t xml:space="preserve"> across each 100m pixel (i) within the urban boundary to </w:t>
       </w:r>
       <w:r>
         <w:t xml:space="preserve">calculate the </w:t>
@@ -9317,38 +9309,144 @@
         <w:rPr>
           <w:color w:val="000000" w:themeColor="text1"/>
         </w:rPr>
-        <w:t>There are several key limitations to our study. We use one exposure-response function globally that is based on primarily European and North American populations.</w:t>
-      </w:r>
-      <w:r>
-        <w:rPr>
-          <w:color w:val="000000" w:themeColor="text1"/>
-        </w:rPr>
-        <w:t xml:space="preserve"> </w:t>
-      </w:r>
-      <w:ins w:id="1" w:author="Martin, Greta Katherine" w:date="2025-08-05T17:48:00Z" w16du:dateUtc="2025-08-05T21:48:00Z">
+        <w:t>There are several key limitations to our study. We use one exposure-response function globally that is based</w:t>
+      </w:r>
+      <w:del w:id="1" w:author="Martin, Greta Katherine" w:date="2025-08-06T09:35:00Z" w16du:dateUtc="2025-08-06T13:35:00Z">
         <w:r>
-          <w:t>G</w:t>
+          <w:rPr>
+            <w:color w:val="000000" w:themeColor="text1"/>
+          </w:rPr>
+          <w:delText xml:space="preserve"> on</w:delText>
+        </w:r>
+      </w:del>
+      <w:r>
+        <w:rPr>
+          <w:color w:val="000000" w:themeColor="text1"/>
+        </w:rPr>
+        <w:t xml:space="preserve"> primarily </w:t>
+      </w:r>
+      <w:ins w:id="2" w:author="Martin, Greta Katherine" w:date="2025-08-06T09:35:00Z" w16du:dateUtc="2025-08-06T13:35:00Z">
+        <w:r>
+          <w:rPr>
+            <w:color w:val="000000" w:themeColor="text1"/>
+          </w:rPr>
+          <w:t xml:space="preserve">on </w:t>
         </w:r>
       </w:ins>
-      <w:moveToRangeStart w:id="2" w:author="Martin, Greta Katherine" w:date="2025-08-05T17:47:00Z" w:name="move205308491"/>
-      <w:moveTo w:id="3" w:author="Martin, Greta Katherine" w:date="2025-08-05T17:47:00Z" w16du:dateUtc="2025-08-05T21:47:00Z">
-        <w:del w:id="4" w:author="Martin, Greta Katherine" w:date="2025-08-05T17:48:00Z" w16du:dateUtc="2025-08-05T21:48:00Z">
+      <w:r>
+        <w:rPr>
+          <w:color w:val="000000" w:themeColor="text1"/>
+        </w:rPr>
+        <w:t xml:space="preserve">European and North American </w:t>
+      </w:r>
+      <w:del w:id="3" w:author="Martin, Greta Katherine" w:date="2025-08-06T09:35:00Z" w16du:dateUtc="2025-08-06T13:35:00Z">
+        <w:r>
+          <w:rPr>
+            <w:color w:val="000000" w:themeColor="text1"/>
+          </w:rPr>
+          <w:delText>populations</w:delText>
+        </w:r>
+      </w:del>
+      <w:ins w:id="4" w:author="Martin, Greta Katherine" w:date="2025-08-06T09:35:00Z" w16du:dateUtc="2025-08-06T13:35:00Z">
+        <w:r>
+          <w:rPr>
+            <w:color w:val="000000" w:themeColor="text1"/>
+          </w:rPr>
+          <w:t>studies</w:t>
+        </w:r>
+      </w:ins>
+      <w:ins w:id="5" w:author="Martin, Greta Katherine" w:date="2025-08-06T09:36:00Z" w16du:dateUtc="2025-08-06T13:36:00Z">
+        <w:r>
+          <w:rPr>
+            <w:color w:val="000000" w:themeColor="text1"/>
+          </w:rPr>
+          <w:t xml:space="preserve"> in temperate and continental climate zones</w:t>
+        </w:r>
+      </w:ins>
+      <w:ins w:id="6" w:author="Martin, Greta Katherine" w:date="2025-08-06T09:24:00Z" w16du:dateUtc="2025-08-06T13:24:00Z">
+        <w:r>
+          <w:rPr>
+            <w:color w:val="000000" w:themeColor="text1"/>
+          </w:rPr>
+          <w:t>,</w:t>
+        </w:r>
+      </w:ins>
+      <w:ins w:id="7" w:author="Martin, Greta Katherine" w:date="2025-08-06T09:27:00Z" w16du:dateUtc="2025-08-06T13:27:00Z">
+        <w:r>
+          <w:t xml:space="preserve"> where g</w:t>
+        </w:r>
+      </w:ins>
+      <w:del w:id="8" w:author="Martin, Greta Katherine" w:date="2025-08-06T09:27:00Z" w16du:dateUtc="2025-08-06T13:27:00Z">
+        <w:r>
+          <w:rPr>
+            <w:color w:val="000000" w:themeColor="text1"/>
+          </w:rPr>
+          <w:delText>.</w:delText>
+        </w:r>
+        <w:r>
+          <w:rPr>
+            <w:color w:val="000000" w:themeColor="text1"/>
+          </w:rPr>
+          <w:delText xml:space="preserve"> </w:delText>
+        </w:r>
+      </w:del>
+      <w:moveToRangeStart w:id="9" w:author="Martin, Greta Katherine" w:date="2025-08-05T17:47:00Z" w:name="move205308491"/>
+      <w:moveTo w:id="10" w:author="Martin, Greta Katherine" w:date="2025-08-05T17:47:00Z" w16du:dateUtc="2025-08-05T21:47:00Z">
+        <w:del w:id="11" w:author="Martin, Greta Katherine" w:date="2025-08-05T17:48:00Z" w16du:dateUtc="2025-08-05T21:48:00Z">
           <w:r>
             <w:delText>Additionally, g</w:delText>
           </w:r>
         </w:del>
         <w:r>
-          <w:t xml:space="preserve">reenspace is relatively high in North American and European cities, meaning that fewer data points contribute to the exposure-response curve at lower NDVI levels. </w:t>
+          <w:t>reenspace is relatively high</w:t>
+        </w:r>
+        <w:del w:id="12" w:author="Martin, Greta Katherine" w:date="2025-08-06T09:30:00Z" w16du:dateUtc="2025-08-06T13:30:00Z">
+          <w:r>
+            <w:delText xml:space="preserve"> </w:delText>
+          </w:r>
+        </w:del>
+        <w:del w:id="13" w:author="Martin, Greta Katherine" w:date="2025-08-06T09:27:00Z" w16du:dateUtc="2025-08-06T13:27:00Z">
+          <w:r>
+            <w:delText>in North American and European cities, meaning that</w:delText>
+          </w:r>
+        </w:del>
+      </w:moveTo>
+      <w:ins w:id="14" w:author="Martin, Greta Katherine" w:date="2025-08-06T09:35:00Z" w16du:dateUtc="2025-08-06T13:35:00Z">
+        <w:r>
+          <w:t>. Thus,</w:t>
+        </w:r>
+      </w:ins>
+      <w:moveTo w:id="15" w:author="Martin, Greta Katherine" w:date="2025-08-05T17:47:00Z" w16du:dateUtc="2025-08-05T21:47:00Z">
+        <w:r>
+          <w:t xml:space="preserve"> fewer data points contribute to the exposure-response curve at </w:t>
         </w:r>
       </w:moveTo>
-      <w:moveToRangeEnd w:id="2"/>
+      <w:ins w:id="16" w:author="Martin, Greta Katherine" w:date="2025-08-06T09:36:00Z" w16du:dateUtc="2025-08-06T13:36:00Z">
+        <w:r>
+          <w:t xml:space="preserve">very high or </w:t>
+        </w:r>
+      </w:ins>
+      <w:moveTo w:id="17" w:author="Martin, Greta Katherine" w:date="2025-08-05T17:47:00Z" w16du:dateUtc="2025-08-05T21:47:00Z">
+        <w:r>
+          <w:t>low</w:t>
+        </w:r>
+        <w:del w:id="18" w:author="Martin, Greta Katherine" w:date="2025-08-06T09:36:00Z" w16du:dateUtc="2025-08-06T13:36:00Z">
+          <w:r>
+            <w:delText>er</w:delText>
+          </w:r>
+        </w:del>
+        <w:r>
+          <w:t xml:space="preserve"> NDVI levels. </w:t>
+        </w:r>
+      </w:moveTo>
+      <w:moveToRangeEnd w:id="9"/>
       <w:r>
         <w:rPr>
           <w:color w:val="000000" w:themeColor="text1"/>
         </w:rPr>
         <w:t xml:space="preserve">The relationship between NDVI and all-cause mortality may be related to </w:t>
       </w:r>
-      <w:del w:id="5" w:author="Martin, Greta Katherine" w:date="2025-08-05T17:49:00Z" w16du:dateUtc="2025-08-05T21:49:00Z">
+      <w:del w:id="19" w:author="Martin, Greta Katherine" w:date="2025-08-05T17:49:00Z" w16du:dateUtc="2025-08-05T21:49:00Z">
         <w:r>
           <w:rPr>
             <w:color w:val="000000" w:themeColor="text1"/>
@@ -9356,7 +9454,7 @@
           <w:delText xml:space="preserve">many </w:delText>
         </w:r>
       </w:del>
-      <w:ins w:id="6" w:author="Martin, Greta Katherine" w:date="2025-08-05T17:49:00Z" w16du:dateUtc="2025-08-05T21:49:00Z">
+      <w:ins w:id="20" w:author="Martin, Greta Katherine" w:date="2025-08-05T17:49:00Z" w16du:dateUtc="2025-08-05T21:49:00Z">
         <w:r>
           <w:rPr>
             <w:color w:val="000000" w:themeColor="text1"/>
@@ -9376,7 +9474,7 @@
         </w:rPr>
         <w:t xml:space="preserve">factors that </w:t>
       </w:r>
-      <w:del w:id="7" w:author="Martin, Greta Katherine" w:date="2025-08-05T17:50:00Z" w16du:dateUtc="2025-08-05T21:50:00Z">
+      <w:del w:id="21" w:author="Martin, Greta Katherine" w:date="2025-08-05T17:50:00Z" w16du:dateUtc="2025-08-05T21:50:00Z">
         <w:r>
           <w:rPr>
             <w:color w:val="000000" w:themeColor="text1"/>
@@ -9388,13 +9486,193 @@
         <w:rPr>
           <w:color w:val="000000" w:themeColor="text1"/>
         </w:rPr>
-        <w:t xml:space="preserve">vary by region. </w:t>
-      </w:r>
-      <w:r>
-        <w:rPr>
-          <w:color w:val="000000" w:themeColor="text1"/>
-        </w:rPr>
-        <w:t xml:space="preserve">To address this, we chose a large-scale meta-analysis to be as generalizable as possible. While the current evidence base linking greenspace and all-cause mortality does not support a city-specific approach, there are many city-level factors that </w:t>
+        <w:t>vary by region</w:t>
+      </w:r>
+      <w:ins w:id="22" w:author="Martin, Greta Katherine" w:date="2025-08-06T09:35:00Z" w16du:dateUtc="2025-08-06T13:35:00Z">
+        <w:r>
+          <w:rPr>
+            <w:color w:val="000000" w:themeColor="text1"/>
+          </w:rPr>
+          <w:t xml:space="preserve"> and climate</w:t>
+        </w:r>
+      </w:ins>
+      <w:r>
+        <w:rPr>
+          <w:color w:val="000000" w:themeColor="text1"/>
+        </w:rPr>
+        <w:t xml:space="preserve">. </w:t>
+      </w:r>
+      <w:r>
+        <w:rPr>
+          <w:color w:val="000000" w:themeColor="text1"/>
+        </w:rPr>
+        <w:t xml:space="preserve">To address this, we chose a large-scale meta-analysis </w:t>
+      </w:r>
+      <w:ins w:id="23" w:author="Martin, Greta Katherine" w:date="2025-08-06T09:33:00Z" w16du:dateUtc="2025-08-06T13:33:00Z">
+        <w:r>
+          <w:rPr>
+            <w:color w:val="000000" w:themeColor="text1"/>
+          </w:rPr>
+          <w:t xml:space="preserve">that </w:t>
+        </w:r>
+        <w:r>
+          <w:rPr>
+            <w:color w:val="000000" w:themeColor="text1"/>
+          </w:rPr>
+          <w:t xml:space="preserve">includes populations from the Northern America, Eastern Asia, Southern and Western Europe, and Australia and New Zealand regions, </w:t>
+        </w:r>
+      </w:ins>
+      <w:ins w:id="24" w:author="Martin, Greta Katherine" w:date="2025-08-06T09:38:00Z" w16du:dateUtc="2025-08-06T13:38:00Z">
+        <w:r>
+          <w:rPr>
+            <w:color w:val="000000" w:themeColor="text1"/>
+          </w:rPr>
+          <w:t>wit</w:t>
+        </w:r>
+      </w:ins>
+      <w:ins w:id="25" w:author="Martin, Greta Katherine" w:date="2025-08-06T09:39:00Z" w16du:dateUtc="2025-08-06T13:39:00Z">
+        <w:r>
+          <w:rPr>
+            <w:color w:val="000000" w:themeColor="text1"/>
+          </w:rPr>
+          <w:t xml:space="preserve">h </w:t>
+        </w:r>
+      </w:ins>
+      <w:ins w:id="26" w:author="Martin, Greta Katherine" w:date="2025-08-06T09:40:00Z" w16du:dateUtc="2025-08-06T13:40:00Z">
+        <w:r>
+          <w:rPr>
+            <w:color w:val="000000" w:themeColor="text1"/>
+          </w:rPr>
+          <w:t xml:space="preserve">significant </w:t>
+        </w:r>
+      </w:ins>
+      <w:ins w:id="27" w:author="Martin, Greta Katherine" w:date="2025-08-06T09:37:00Z" w16du:dateUtc="2025-08-06T13:37:00Z">
+        <w:r>
+          <w:rPr>
+            <w:color w:val="000000" w:themeColor="text1"/>
+          </w:rPr>
+          <w:t>representation of temperate</w:t>
+        </w:r>
+      </w:ins>
+      <w:ins w:id="28" w:author="Martin, Greta Katherine" w:date="2025-08-06T09:39:00Z" w16du:dateUtc="2025-08-06T13:39:00Z">
+        <w:r>
+          <w:rPr>
+            <w:color w:val="000000" w:themeColor="text1"/>
+          </w:rPr>
+          <w:t xml:space="preserve"> and </w:t>
+        </w:r>
+      </w:ins>
+      <w:ins w:id="29" w:author="Martin, Greta Katherine" w:date="2025-08-06T09:37:00Z" w16du:dateUtc="2025-08-06T13:37:00Z">
+        <w:r>
+          <w:rPr>
+            <w:color w:val="000000" w:themeColor="text1"/>
+          </w:rPr>
+          <w:t>continental</w:t>
+        </w:r>
+      </w:ins>
+      <w:ins w:id="30" w:author="Martin, Greta Katherine" w:date="2025-08-06T09:39:00Z" w16du:dateUtc="2025-08-06T13:39:00Z">
+        <w:r>
+          <w:rPr>
+            <w:color w:val="000000" w:themeColor="text1"/>
+          </w:rPr>
+          <w:t xml:space="preserve"> climates and limited inclusion of select</w:t>
+        </w:r>
+      </w:ins>
+      <w:ins w:id="31" w:author="Martin, Greta Katherine" w:date="2025-08-06T09:37:00Z" w16du:dateUtc="2025-08-06T13:37:00Z">
+        <w:r>
+          <w:rPr>
+            <w:color w:val="000000" w:themeColor="text1"/>
+          </w:rPr>
+          <w:t xml:space="preserve"> arid</w:t>
+        </w:r>
+      </w:ins>
+      <w:ins w:id="32" w:author="Martin, Greta Katherine" w:date="2025-08-06T09:39:00Z" w16du:dateUtc="2025-08-06T13:39:00Z">
+        <w:r>
+          <w:rPr>
+            <w:color w:val="000000" w:themeColor="text1"/>
+          </w:rPr>
+          <w:t xml:space="preserve"> </w:t>
+        </w:r>
+      </w:ins>
+      <w:ins w:id="33" w:author="Martin, Greta Katherine" w:date="2025-08-06T09:37:00Z" w16du:dateUtc="2025-08-06T13:37:00Z">
+        <w:r>
+          <w:rPr>
+            <w:color w:val="000000" w:themeColor="text1"/>
+          </w:rPr>
+          <w:t>and tropical cities,</w:t>
+        </w:r>
+      </w:ins>
+      <w:ins w:id="34" w:author="Martin, Greta Katherine" w:date="2025-08-06T09:33:00Z" w16du:dateUtc="2025-08-06T13:33:00Z">
+        <w:r>
+          <w:rPr>
+            <w:color w:val="000000" w:themeColor="text1"/>
+          </w:rPr>
+          <w:t xml:space="preserve"> </w:t>
+        </w:r>
+      </w:ins>
+      <w:r>
+        <w:rPr>
+          <w:color w:val="000000" w:themeColor="text1"/>
+        </w:rPr>
+        <w:t>to be as generalizable as possible.</w:t>
+      </w:r>
+      <w:ins w:id="35" w:author="Martin, Greta Katherine" w:date="2025-08-06T09:37:00Z" w16du:dateUtc="2025-08-06T13:37:00Z">
+        <w:r>
+          <w:rPr>
+            <w:color w:val="000000" w:themeColor="text1"/>
+          </w:rPr>
+          <w:t xml:space="preserve"> </w:t>
+        </w:r>
+      </w:ins>
+      <w:ins w:id="36" w:author="Martin, Greta Katherine" w:date="2025-08-06T09:40:00Z" w16du:dateUtc="2025-08-06T13:40:00Z">
+        <w:r>
+          <w:rPr>
+            <w:color w:val="000000" w:themeColor="text1"/>
+          </w:rPr>
+          <w:t>That said,</w:t>
+        </w:r>
+        <w:r>
+          <w:t xml:space="preserve"> t</w:t>
+        </w:r>
+      </w:ins>
+      <w:ins w:id="37" w:author="Martin, Greta Katherine" w:date="2025-08-06T09:37:00Z" w16du:dateUtc="2025-08-06T13:37:00Z">
+        <w:r>
+          <w:t xml:space="preserve">he uncertainty of our estimates is </w:t>
+        </w:r>
+      </w:ins>
+      <w:ins w:id="38" w:author="Martin, Greta Katherine" w:date="2025-08-06T09:41:00Z" w16du:dateUtc="2025-08-06T13:41:00Z">
+        <w:r>
+          <w:t>larger</w:t>
+        </w:r>
+      </w:ins>
+      <w:ins w:id="39" w:author="Martin, Greta Katherine" w:date="2025-08-06T09:37:00Z" w16du:dateUtc="2025-08-06T13:37:00Z">
+        <w:r>
+          <w:t xml:space="preserve"> for cities in regions and climate zones not </w:t>
+        </w:r>
+      </w:ins>
+      <w:ins w:id="40" w:author="Martin, Greta Katherine" w:date="2025-08-06T09:41:00Z" w16du:dateUtc="2025-08-06T13:41:00Z">
+        <w:r>
+          <w:t>well-</w:t>
+        </w:r>
+      </w:ins>
+      <w:ins w:id="41" w:author="Martin, Greta Katherine" w:date="2025-08-06T09:37:00Z" w16du:dateUtc="2025-08-06T13:37:00Z">
+        <w:r>
+          <w:t xml:space="preserve">represented by the meta-analysis. </w:t>
+        </w:r>
+      </w:ins>
+      <w:del w:id="42" w:author="Martin, Greta Katherine" w:date="2025-08-06T09:40:00Z" w16du:dateUtc="2025-08-06T13:40:00Z">
+        <w:r>
+          <w:rPr>
+            <w:color w:val="000000" w:themeColor="text1"/>
+          </w:rPr>
+          <w:delText xml:space="preserve"> </w:delText>
+        </w:r>
+      </w:del>
+      <w:r>
+        <w:rPr>
+          <w:color w:val="000000" w:themeColor="text1"/>
+        </w:rPr>
+        <w:t xml:space="preserve">While the current evidence base linking greenspace and all-cause mortality does not support a city-specific approach, there are many city-level factors that </w:t>
       </w:r>
       <w:r>
         <w:rPr>
@@ -9408,7 +9686,7 @@
         </w:rPr>
         <w:t>ould theoretically influence the relationship</w:t>
       </w:r>
-      <w:del w:id="8" w:author="Martin, Greta Katherine" w:date="2025-08-05T14:44:00Z" w16du:dateUtc="2025-08-05T18:44:00Z">
+      <w:del w:id="43" w:author="Martin, Greta Katherine" w:date="2025-08-05T14:44:00Z" w16du:dateUtc="2025-08-05T18:44:00Z">
         <w:r>
           <w:rPr>
             <w:color w:val="000000" w:themeColor="text1"/>
@@ -9422,7 +9700,7 @@
         </w:rPr>
         <w:t xml:space="preserve"> between greenspace and mortality</w:t>
       </w:r>
-      <w:ins w:id="9" w:author="Martin, Greta Katherine" w:date="2025-08-05T14:45:00Z" w16du:dateUtc="2025-08-05T18:45:00Z">
+      <w:ins w:id="44" w:author="Martin, Greta Katherine" w:date="2025-08-05T14:45:00Z" w16du:dateUtc="2025-08-05T18:45:00Z">
         <w:r>
           <w:rPr>
             <w:color w:val="000000" w:themeColor="text1"/>
@@ -9463,23 +9741,59 @@
           <w:rPr>
             <w:color w:val="000000"/>
           </w:rPr>
-          <w:t xml:space="preserve">and found evidence that greenspace is associated with health through better air quality, increased physical activity, and reduced stress </w:t>
+          <w:t>and found evidence that greenspace is associated with health through better air quality, increased physical activity, and reduced stre</w:t>
         </w:r>
+      </w:ins>
+      <w:ins w:id="45" w:author="Martin, Greta Katherine" w:date="2025-08-06T09:45:00Z" w16du:dateUtc="2025-08-06T13:45:00Z">
         <w:r>
           <w:rPr>
             <w:color w:val="000000"/>
+          </w:rPr>
+          <w:t>ss</w:t>
+        </w:r>
+      </w:ins>
+      <w:ins w:id="46" w:author="Martin, Greta Katherine" w:date="2025-08-06T09:48:00Z" w16du:dateUtc="2025-08-06T13:48:00Z">
+        <w:r>
+          <w:rPr>
+            <w:color w:val="000000"/>
+          </w:rPr>
+          <w:t>.</w:t>
+        </w:r>
+      </w:ins>
+      <w:del w:id="47" w:author="Martin, Greta Katherine" w:date="2025-08-06T09:46:00Z" w16du:dateUtc="2025-08-06T13:46:00Z">
+        <w:r>
+          <w:rPr>
+            <w:color w:val="000000"/>
+            <w:vertAlign w:val="superscript"/>
+            <w:rPrChange w:id="48" w:author="Martin, Greta Katherine" w:date="2025-08-06T09:48:00Z" w16du:dateUtc="2025-08-06T13:48:00Z">
+              <w:rPr>
+                <w:color w:val="000000"/>
+              </w:rPr>
+            </w:rPrChange>
           </w:rPr>
           <w:fldChar w:fldCharType="begin"/>
         </w:r>
         <w:r>
           <w:rPr>
             <w:color w:val="000000"/>
+            <w:vertAlign w:val="superscript"/>
+            <w:rPrChange w:id="49" w:author="Martin, Greta Katherine" w:date="2025-08-06T09:48:00Z" w16du:dateUtc="2025-08-06T13:48:00Z">
+              <w:rPr>
+                <w:color w:val="000000"/>
+              </w:rPr>
+            </w:rPrChange>
           </w:rPr>
-          <w:instrText xml:space="preserve"> ADDIN ZOTERO_ITEM CSL_CITATION {"citationID":"SQCiSsQF","properties":{"formattedCitation":"(Zhang et al., 2021)","plainCitation":"(Zhang et al., 2021)","noteIndex":0},"citationItems":[{"id":270,"uris":["http://zotero.org/users/10202395/items/NVXQT3QC"],"itemData":{"id":270,"type":"article-journal","abstract":"Background: With an increasing volume of research exploring the pathways linking greenspace exposure to mental health, there is a need to synthesise the strength of evidence on the mediation mechanisms. Synthesising the strength of evidence on the pathways can help us better understand how greenspace exposure affects mental health and guide future green space interventions to improve mental health.\nPurpose: The purpose of this study was to synthesise current evidence on the pathways linking objectivelymeasured greenspace exposure and mental health using a systematic review approach.\nMethods: Literature searches were conducted in March 2020 from five common databases (i.e., MEDLINE, Embase, PsycINFO, SPORTDiscus, and Web of Science) using search terms of green spaces and mental health. English language and human population were imposed as search limits. The Preferred Reporting Items for Systematic reviews and Meta-Analysis (PRISMA) guideline was followed to synthesise and report results.\nResults: The initial systematic searches yielded 16,415 records, of which 26 studies met the inclusion criteria. Mixed or non-significant evidence was revealed for the mediating effects of air quality, physical activity, perceived stress, perceived restorativeness, residential noise, social cohesion, and social support on the pathways from greenspace exposure to mental illness. The effect of greenspace exposure on mental well-being was mediated by air quality, perceived stress, and physical activity. In addition, mixed evidence was revealed for the mediating role of social cohesion on the path from greenspace exposure to mental well-being.\nConclusions: This systematic review highlighted the key pathways linking green spaces to mental well-being via harmful mitigation, psychological restoration, and encouragement of health-related behaviours. Evidence for the pathway between greenspace exposure and mental illness is equivocal at present. Future research is recom­ mended to adopt well-designed longitudinal and experimental studies to establish causal inferences on mental health benefits of greenspace exposure.","container-title":"Environmental Research","DOI":"10.1016/j.envres.2021.111233","ISSN":"00139351","journalAbbreviation":"Environmental Research","language":"en","page":"111233","source":"DOI.org (Crossref)","title":"The pathways linking objectively-measured greenspace exposure and mental health: A systematic review of observational studies","title-short":"The pathways linking objectively-measured greenspace exposure and mental health","volume":"198","author":[{"family":"Zhang","given":"Ru"},{"family":"Zhang","given":"Chun-Qing"},{"family":"Rhodes","given":"Ryan E."}],"issued":{"date-parts":[["2021",7]]}}}],"schema":"https://github.com/citation-style-language/schema/raw/master/csl-citation.json"} </w:instrText>
+          <w:delInstrText xml:space="preserve"> ADDIN ZOTERO_TEMP </w:delInstrText>
         </w:r>
         <w:r>
           <w:rPr>
             <w:color w:val="000000"/>
+            <w:vertAlign w:val="superscript"/>
+            <w:rPrChange w:id="50" w:author="Martin, Greta Katherine" w:date="2025-08-06T09:48:00Z" w16du:dateUtc="2025-08-06T13:48:00Z">
+              <w:rPr>
+                <w:color w:val="000000"/>
+              </w:rPr>
+            </w:rPrChange>
           </w:rPr>
           <w:fldChar w:fldCharType="separate"/>
         </w:r>
@@ -9487,20 +9801,100 @@
           <w:rPr>
             <w:noProof/>
             <w:color w:val="000000"/>
+            <w:vertAlign w:val="superscript"/>
+            <w:rPrChange w:id="51" w:author="Martin, Greta Katherine" w:date="2025-08-06T09:48:00Z" w16du:dateUtc="2025-08-06T13:48:00Z">
+              <w:rPr>
+                <w:noProof/>
+                <w:color w:val="000000"/>
+              </w:rPr>
+            </w:rPrChange>
           </w:rPr>
-          <w:t>(Zhang et al., 2021)</w:t>
+          <w:delText>{Citation}</w:delText>
         </w:r>
         <w:r>
           <w:rPr>
             <w:color w:val="000000"/>
+            <w:vertAlign w:val="superscript"/>
+            <w:rPrChange w:id="52" w:author="Martin, Greta Katherine" w:date="2025-08-06T09:48:00Z" w16du:dateUtc="2025-08-06T13:48:00Z">
+              <w:rPr>
+                <w:color w:val="000000"/>
+              </w:rPr>
+            </w:rPrChange>
           </w:rPr>
           <w:fldChar w:fldCharType="end"/>
+        </w:r>
+      </w:del>
+      <w:del w:id="53" w:author="Martin, Greta Katherine" w:date="2025-08-06T09:45:00Z" w16du:dateUtc="2025-08-06T13:45:00Z">
+        <w:r>
+          <w:rPr>
+            <w:color w:val="000000"/>
+            <w:vertAlign w:val="superscript"/>
+            <w:rPrChange w:id="54" w:author="Martin, Greta Katherine" w:date="2025-08-06T09:48:00Z" w16du:dateUtc="2025-08-06T13:48:00Z">
+              <w:rPr>
+                <w:color w:val="000000"/>
+              </w:rPr>
+            </w:rPrChange>
+          </w:rPr>
+          <w:fldChar w:fldCharType="begin"/>
         </w:r>
         <w:r>
           <w:rPr>
             <w:color w:val="000000"/>
+            <w:vertAlign w:val="superscript"/>
+            <w:rPrChange w:id="55" w:author="Martin, Greta Katherine" w:date="2025-08-06T09:48:00Z" w16du:dateUtc="2025-08-06T13:48:00Z">
+              <w:rPr>
+                <w:color w:val="000000"/>
+              </w:rPr>
+            </w:rPrChange>
           </w:rPr>
-          <w:t>.</w:t>
+          <w:delInstrText xml:space="preserve"> ADDIN ZOTERO_TEMP </w:delInstrText>
+        </w:r>
+        <w:r>
+          <w:rPr>
+            <w:color w:val="000000"/>
+            <w:vertAlign w:val="superscript"/>
+            <w:rPrChange w:id="56" w:author="Martin, Greta Katherine" w:date="2025-08-06T09:48:00Z" w16du:dateUtc="2025-08-06T13:48:00Z">
+              <w:rPr>
+                <w:color w:val="000000"/>
+              </w:rPr>
+            </w:rPrChange>
+          </w:rPr>
+          <w:fldChar w:fldCharType="separate"/>
+        </w:r>
+        <w:r>
+          <w:rPr>
+            <w:noProof/>
+            <w:color w:val="000000"/>
+            <w:vertAlign w:val="superscript"/>
+            <w:rPrChange w:id="57" w:author="Martin, Greta Katherine" w:date="2025-08-06T09:48:00Z" w16du:dateUtc="2025-08-06T13:48:00Z">
+              <w:rPr>
+                <w:noProof/>
+                <w:color w:val="000000"/>
+              </w:rPr>
+            </w:rPrChange>
+          </w:rPr>
+          <w:delText>{Citation}</w:delText>
+        </w:r>
+        <w:r>
+          <w:rPr>
+            <w:color w:val="000000"/>
+            <w:vertAlign w:val="superscript"/>
+            <w:rPrChange w:id="58" w:author="Martin, Greta Katherine" w:date="2025-08-06T09:48:00Z" w16du:dateUtc="2025-08-06T13:48:00Z">
+              <w:rPr>
+                <w:color w:val="000000"/>
+              </w:rPr>
+            </w:rPrChange>
+          </w:rPr>
+          <w:fldChar w:fldCharType="end"/>
+        </w:r>
+      </w:del>
+      <w:ins w:id="59" w:author="Martin, Greta Katherine" w:date="2025-08-06T09:48:00Z" w16du:dateUtc="2025-08-06T13:48:00Z">
+        <w:r>
+          <w:rPr>
+            <w:color w:val="000000"/>
+            <w:vertAlign w:val="superscript"/>
+          </w:rPr>
+          <w:t>16</w:t>
         </w:r>
       </w:ins>
       <w:r>
@@ -9509,7 +9903,7 @@
         </w:rPr>
         <w:t xml:space="preserve"> </w:t>
       </w:r>
-      <w:del w:id="10" w:author="Martin, Greta Katherine" w:date="2025-08-05T14:45:00Z" w16du:dateUtc="2025-08-05T18:45:00Z">
+      <w:del w:id="60" w:author="Martin, Greta Katherine" w:date="2025-08-05T14:45:00Z" w16du:dateUtc="2025-08-05T18:45:00Z">
         <w:r>
           <w:rPr>
             <w:color w:val="000000" w:themeColor="text1"/>
@@ -9523,7 +9917,7 @@
         </w:rPr>
         <w:t xml:space="preserve"> </w:t>
       </w:r>
-      <w:ins w:id="11" w:author="Martin, Greta Katherine" w:date="2025-08-05T14:46:00Z" w16du:dateUtc="2025-08-05T18:46:00Z">
+      <w:ins w:id="61" w:author="Martin, Greta Katherine" w:date="2025-08-05T14:46:00Z" w16du:dateUtc="2025-08-05T18:46:00Z">
         <w:r>
           <w:rPr>
             <w:color w:val="000000" w:themeColor="text1"/>
@@ -9531,7 +9925,7 @@
           <w:t xml:space="preserve">City </w:t>
         </w:r>
       </w:ins>
-      <w:del w:id="12" w:author="Martin, Greta Katherine" w:date="2025-08-05T14:45:00Z" w16du:dateUtc="2025-08-05T18:45:00Z">
+      <w:del w:id="62" w:author="Martin, Greta Katherine" w:date="2025-08-05T14:45:00Z" w16du:dateUtc="2025-08-05T18:45:00Z">
         <w:r>
           <w:rPr>
             <w:color w:val="000000" w:themeColor="text1"/>
@@ -9551,7 +9945,7 @@
         </w:rPr>
         <w:t xml:space="preserve">walkability (safety, pedestrian infrastructure, traffic, etc.), time spent </w:t>
       </w:r>
-      <w:del w:id="13" w:author="Martin, Greta Katherine" w:date="2025-08-05T14:46:00Z" w16du:dateUtc="2025-08-05T18:46:00Z">
+      <w:del w:id="63" w:author="Martin, Greta Katherine" w:date="2025-08-05T14:46:00Z" w16du:dateUtc="2025-08-05T18:46:00Z">
         <w:r>
           <w:rPr>
             <w:color w:val="000000" w:themeColor="text1"/>
@@ -9559,7 +9953,7 @@
           <w:delText xml:space="preserve">at </w:delText>
         </w:r>
       </w:del>
-      <w:ins w:id="14" w:author="Martin, Greta Katherine" w:date="2025-08-05T14:46:00Z" w16du:dateUtc="2025-08-05T18:46:00Z">
+      <w:ins w:id="64" w:author="Martin, Greta Katherine" w:date="2025-08-05T14:46:00Z" w16du:dateUtc="2025-08-05T18:46:00Z">
         <w:r>
           <w:rPr>
             <w:color w:val="000000" w:themeColor="text1"/>
@@ -9579,7 +9973,7 @@
         </w:rPr>
         <w:t xml:space="preserve">home where we have measured their exposure (employment type, leisure time, etc.), and </w:t>
       </w:r>
-      <w:del w:id="15" w:author="Martin, Greta Katherine" w:date="2025-08-05T14:47:00Z" w16du:dateUtc="2025-08-05T18:47:00Z">
+      <w:del w:id="65" w:author="Martin, Greta Katherine" w:date="2025-08-05T14:47:00Z" w16du:dateUtc="2025-08-05T18:47:00Z">
         <w:r>
           <w:rPr>
             <w:color w:val="000000" w:themeColor="text1"/>
@@ -9587,7 +9981,7 @@
           <w:delText xml:space="preserve">other </w:delText>
         </w:r>
       </w:del>
-      <w:ins w:id="16" w:author="Martin, Greta Katherine" w:date="2025-08-05T14:47:00Z" w16du:dateUtc="2025-08-05T18:47:00Z">
+      <w:ins w:id="66" w:author="Martin, Greta Katherine" w:date="2025-08-05T14:47:00Z" w16du:dateUtc="2025-08-05T18:47:00Z">
         <w:r>
           <w:rPr>
             <w:color w:val="000000" w:themeColor="text1"/>
@@ -9621,7 +10015,7 @@
         </w:rPr>
         <w:t>)</w:t>
       </w:r>
-      <w:ins w:id="17" w:author="Martin, Greta Katherine" w:date="2025-08-05T14:46:00Z" w16du:dateUtc="2025-08-05T18:46:00Z">
+      <w:ins w:id="67" w:author="Martin, Greta Katherine" w:date="2025-08-05T14:46:00Z" w16du:dateUtc="2025-08-05T18:46:00Z">
         <w:r>
           <w:rPr>
             <w:color w:val="000000" w:themeColor="text1"/>
@@ -9629,7 +10023,7 @@
           <w:t xml:space="preserve"> may </w:t>
         </w:r>
       </w:ins>
-      <w:ins w:id="18" w:author="Martin, Greta Katherine" w:date="2025-08-05T14:47:00Z" w16du:dateUtc="2025-08-05T18:47:00Z">
+      <w:ins w:id="68" w:author="Martin, Greta Katherine" w:date="2025-08-05T14:47:00Z" w16du:dateUtc="2025-08-05T18:47:00Z">
         <w:r>
           <w:rPr>
             <w:color w:val="000000" w:themeColor="text1"/>
@@ -9637,7 +10031,7 @@
           <w:t>impact the strength of the greenspace-health relationship across different cities</w:t>
         </w:r>
       </w:ins>
-      <w:ins w:id="19" w:author="Martin, Greta Katherine" w:date="2025-08-05T14:48:00Z" w16du:dateUtc="2025-08-05T18:48:00Z">
+      <w:ins w:id="69" w:author="Martin, Greta Katherine" w:date="2025-08-05T14:48:00Z" w16du:dateUtc="2025-08-05T18:48:00Z">
         <w:r>
           <w:rPr>
             <w:color w:val="000000" w:themeColor="text1"/>
@@ -9645,7 +10039,7 @@
           <w:t xml:space="preserve"> in addition to </w:t>
         </w:r>
       </w:ins>
-      <w:del w:id="20" w:author="Martin, Greta Katherine" w:date="2025-08-05T14:48:00Z" w16du:dateUtc="2025-08-05T18:48:00Z">
+      <w:del w:id="70" w:author="Martin, Greta Katherine" w:date="2025-08-05T14:48:00Z" w16du:dateUtc="2025-08-05T18:48:00Z">
         <w:r>
           <w:rPr>
             <w:color w:val="000000" w:themeColor="text1"/>
@@ -9653,7 +10047,7 @@
           <w:delText>.</w:delText>
         </w:r>
       </w:del>
-      <w:ins w:id="21" w:author="Martin, Greta Katherine" w:date="2025-08-05T14:48:00Z" w16du:dateUtc="2025-08-05T18:48:00Z">
+      <w:ins w:id="71" w:author="Martin, Greta Katherine" w:date="2025-08-05T14:48:00Z" w16du:dateUtc="2025-08-05T18:48:00Z">
         <w:r>
           <w:rPr>
             <w:color w:val="000000" w:themeColor="text1"/>
@@ -9661,7 +10055,7 @@
           <w:t>i</w:t>
         </w:r>
       </w:ins>
-      <w:del w:id="22" w:author="Martin, Greta Katherine" w:date="2025-08-05T14:48:00Z" w16du:dateUtc="2025-08-05T18:48:00Z">
+      <w:del w:id="72" w:author="Martin, Greta Katherine" w:date="2025-08-05T14:48:00Z" w16du:dateUtc="2025-08-05T18:48:00Z">
         <w:r>
           <w:rPr>
             <w:color w:val="000000" w:themeColor="text1"/>
@@ -9675,7 +10069,7 @@
         </w:rPr>
         <w:t>ndividual factors like age, socioeconomic status, and gender</w:t>
       </w:r>
-      <w:del w:id="23" w:author="Martin, Greta Katherine" w:date="2025-08-05T14:48:00Z" w16du:dateUtc="2025-08-05T18:48:00Z">
+      <w:del w:id="73" w:author="Martin, Greta Katherine" w:date="2025-08-05T14:48:00Z" w16du:dateUtc="2025-08-05T18:48:00Z">
         <w:r>
           <w:rPr>
             <w:color w:val="000000" w:themeColor="text1"/>
@@ -9692,75 +10086,27 @@
       <w:r>
         <w:t>we used controls for many of these city and individual factors, the populations included might not be generalizable globally.</w:t>
       </w:r>
-      <w:ins w:id="24" w:author="Martin, Greta Katherine" w:date="2025-08-05T17:45:00Z" w16du:dateUtc="2025-08-05T21:45:00Z">
+      <w:ins w:id="74" w:author="Martin, Greta Katherine" w:date="2025-08-05T17:45:00Z" w16du:dateUtc="2025-08-05T21:45:00Z">
         <w:r>
           <w:t xml:space="preserve"> </w:t>
         </w:r>
       </w:ins>
-      <w:ins w:id="25" w:author="Martin, Greta Katherine" w:date="2025-08-05T17:46:00Z" w16du:dateUtc="2025-08-05T21:46:00Z">
+      <w:del w:id="75" w:author="Martin, Greta Katherine" w:date="2025-08-06T09:37:00Z" w16du:dateUtc="2025-08-06T13:37:00Z">
         <w:r>
-          <w:t xml:space="preserve">The uncertainty of our estimates is larger </w:t>
+          <w:delText xml:space="preserve"> </w:delText>
         </w:r>
-      </w:ins>
-      <w:ins w:id="26" w:author="Martin, Greta Katherine" w:date="2025-08-05T17:47:00Z" w16du:dateUtc="2025-08-05T21:47:00Z">
-        <w:r>
-          <w:t>for</w:t>
-        </w:r>
-      </w:ins>
-      <w:ins w:id="27" w:author="Martin, Greta Katherine" w:date="2025-08-05T17:46:00Z" w16du:dateUtc="2025-08-05T21:46:00Z">
-        <w:r>
-          <w:t xml:space="preserve"> cities </w:t>
-        </w:r>
-      </w:ins>
-      <w:ins w:id="28" w:author="Martin, Greta Katherine" w:date="2025-08-05T17:53:00Z" w16du:dateUtc="2025-08-05T21:53:00Z">
-        <w:r>
-          <w:t xml:space="preserve">in regions and climate zones </w:t>
-        </w:r>
-      </w:ins>
-      <w:ins w:id="29" w:author="Martin, Greta Katherine" w:date="2025-08-05T17:46:00Z" w16du:dateUtc="2025-08-05T21:46:00Z">
-        <w:r>
-          <w:t>no</w:t>
-        </w:r>
-      </w:ins>
-      <w:ins w:id="30" w:author="Martin, Greta Katherine" w:date="2025-08-05T17:47:00Z" w16du:dateUtc="2025-08-05T21:47:00Z">
-        <w:r>
-          <w:t>t</w:t>
-        </w:r>
-      </w:ins>
-      <w:ins w:id="31" w:author="Martin, Greta Katherine" w:date="2025-08-05T17:46:00Z" w16du:dateUtc="2025-08-05T21:46:00Z">
-        <w:r>
-          <w:t xml:space="preserve"> represented </w:t>
-        </w:r>
-      </w:ins>
-      <w:ins w:id="32" w:author="Martin, Greta Katherine" w:date="2025-08-05T17:53:00Z" w16du:dateUtc="2025-08-05T21:53:00Z">
-        <w:r>
-          <w:t>by</w:t>
-        </w:r>
-      </w:ins>
-      <w:ins w:id="33" w:author="Martin, Greta Katherine" w:date="2025-08-05T17:46:00Z" w16du:dateUtc="2025-08-05T21:46:00Z">
-        <w:r>
-          <w:t xml:space="preserve"> </w:t>
-        </w:r>
-      </w:ins>
-      <w:ins w:id="34" w:author="Martin, Greta Katherine" w:date="2025-08-05T17:47:00Z" w16du:dateUtc="2025-08-05T21:47:00Z">
-        <w:r>
-          <w:t>the meta-analysis.</w:t>
-        </w:r>
-      </w:ins>
-      <w:r>
-        <w:t xml:space="preserve"> </w:t>
-      </w:r>
-    </w:p>
-    <w:p>
-      <w:pPr>
-        <w:rPr>
-          <w:ins w:id="35" w:author="Martin, Greta Katherine" w:date="2025-08-05T14:34:00Z" w16du:dateUtc="2025-08-05T18:34:00Z"/>
-        </w:rPr>
-      </w:pPr>
-    </w:p>
-    <w:p>
-      <w:moveFromRangeStart w:id="36" w:author="Martin, Greta Katherine" w:date="2025-08-05T17:47:00Z" w:name="move205308491"/>
-      <w:moveFrom w:id="37" w:author="Martin, Greta Katherine" w:date="2025-08-05T17:47:00Z" w16du:dateUtc="2025-08-05T21:47:00Z">
+      </w:del>
+    </w:p>
+    <w:p>
+      <w:pPr>
+        <w:rPr>
+          <w:ins w:id="76" w:author="Martin, Greta Katherine" w:date="2025-08-05T14:34:00Z" w16du:dateUtc="2025-08-05T18:34:00Z"/>
+        </w:rPr>
+      </w:pPr>
+    </w:p>
+    <w:p>
+      <w:moveFromRangeStart w:id="77" w:author="Martin, Greta Katherine" w:date="2025-08-05T17:47:00Z" w:name="move205308491"/>
+      <w:moveFrom w:id="78" w:author="Martin, Greta Katherine" w:date="2025-08-05T17:47:00Z" w16du:dateUtc="2025-08-05T21:47:00Z">
         <w:r>
           <w:t xml:space="preserve">Additionally, greenspace is relatively high in North American and European cities, meaning that </w:t>
         </w:r>
@@ -9777,7 +10123,7 @@
           <w:t xml:space="preserve">levels. </w:t>
         </w:r>
       </w:moveFrom>
-      <w:moveFromRangeEnd w:id="36"/>
+      <w:moveFromRangeEnd w:id="77"/>
       <w:r>
         <w:t xml:space="preserve">Roughly half of the </w:t>
       </w:r>
@@ -9796,37 +10142,37 @@
       <w:r>
         <w:t>If the changes in NDVI across the two time periods do not reflect true trends but rather temporary increases or decreases, our results will not be applicable to future heath projections.</w:t>
       </w:r>
-      <w:ins w:id="38" w:author="Martin, Greta Katherine" w:date="2025-08-05T14:35:00Z" w16du:dateUtc="2025-08-05T18:35:00Z">
+      <w:ins w:id="79" w:author="Martin, Greta Katherine" w:date="2025-08-05T14:35:00Z" w16du:dateUtc="2025-08-05T18:35:00Z">
         <w:r>
           <w:t xml:space="preserve"> </w:t>
         </w:r>
       </w:ins>
-      <w:ins w:id="39" w:author="Martin, Greta Katherine" w:date="2025-08-05T14:38:00Z" w16du:dateUtc="2025-08-05T18:38:00Z">
+      <w:ins w:id="80" w:author="Martin, Greta Katherine" w:date="2025-08-05T14:38:00Z" w16du:dateUtc="2025-08-05T18:38:00Z">
         <w:r>
           <w:t>Moreover, t</w:t>
         </w:r>
       </w:ins>
-      <w:ins w:id="40" w:author="Martin, Greta Katherine" w:date="2025-08-05T14:36:00Z" w16du:dateUtc="2025-08-05T18:36:00Z">
+      <w:ins w:id="81" w:author="Martin, Greta Katherine" w:date="2025-08-05T14:36:00Z" w16du:dateUtc="2025-08-05T18:36:00Z">
         <w:r>
           <w:t xml:space="preserve">he studies included in the meta-analysis compare NDVI across </w:t>
         </w:r>
       </w:ins>
-      <w:ins w:id="41" w:author="Martin, Greta Katherine" w:date="2025-08-05T14:37:00Z" w16du:dateUtc="2025-08-05T18:37:00Z">
+      <w:ins w:id="82" w:author="Martin, Greta Katherine" w:date="2025-08-05T14:37:00Z" w16du:dateUtc="2025-08-05T18:37:00Z">
         <w:r>
           <w:t xml:space="preserve">locations. Our study assumes that the mortality relationships found </w:t>
         </w:r>
       </w:ins>
-      <w:ins w:id="42" w:author="Martin, Greta Katherine" w:date="2025-08-05T14:38:00Z" w16du:dateUtc="2025-08-05T18:38:00Z">
+      <w:ins w:id="83" w:author="Martin, Greta Katherine" w:date="2025-08-05T14:38:00Z" w16du:dateUtc="2025-08-05T18:38:00Z">
         <w:r>
           <w:t xml:space="preserve">when </w:t>
         </w:r>
       </w:ins>
-      <w:ins w:id="43" w:author="Martin, Greta Katherine" w:date="2025-08-05T14:37:00Z" w16du:dateUtc="2025-08-05T18:37:00Z">
+      <w:ins w:id="84" w:author="Martin, Greta Katherine" w:date="2025-08-05T14:37:00Z" w16du:dateUtc="2025-08-05T18:37:00Z">
         <w:r>
           <w:t xml:space="preserve">comparing spatial differences in NDVI </w:t>
         </w:r>
       </w:ins>
-      <w:ins w:id="44" w:author="Martin, Greta Katherine" w:date="2025-08-05T14:39:00Z" w16du:dateUtc="2025-08-05T18:39:00Z">
+      <w:ins w:id="85" w:author="Martin, Greta Katherine" w:date="2025-08-05T14:39:00Z" w16du:dateUtc="2025-08-05T18:39:00Z">
         <w:r>
           <w:t>can be applied</w:t>
         </w:r>
@@ -9837,22 +10183,22 @@
           <w:t>to</w:t>
         </w:r>
       </w:ins>
-      <w:ins w:id="45" w:author="Martin, Greta Katherine" w:date="2025-08-05T14:37:00Z" w16du:dateUtc="2025-08-05T18:37:00Z">
+      <w:ins w:id="86" w:author="Martin, Greta Katherine" w:date="2025-08-05T14:37:00Z" w16du:dateUtc="2025-08-05T18:37:00Z">
         <w:r>
           <w:t xml:space="preserve"> tempor</w:t>
         </w:r>
       </w:ins>
-      <w:ins w:id="46" w:author="Martin, Greta Katherine" w:date="2025-08-05T14:38:00Z" w16du:dateUtc="2025-08-05T18:38:00Z">
+      <w:ins w:id="87" w:author="Martin, Greta Katherine" w:date="2025-08-05T14:38:00Z" w16du:dateUtc="2025-08-05T18:38:00Z">
         <w:r>
           <w:t xml:space="preserve">al </w:t>
         </w:r>
       </w:ins>
-      <w:ins w:id="47" w:author="Martin, Greta Katherine" w:date="2025-08-05T14:39:00Z" w16du:dateUtc="2025-08-05T18:39:00Z">
+      <w:ins w:id="88" w:author="Martin, Greta Katherine" w:date="2025-08-05T14:39:00Z" w16du:dateUtc="2025-08-05T18:39:00Z">
         <w:r>
           <w:t>differences</w:t>
         </w:r>
       </w:ins>
-      <w:ins w:id="48" w:author="Martin, Greta Katherine" w:date="2025-08-05T14:38:00Z" w16du:dateUtc="2025-08-05T18:38:00Z">
+      <w:ins w:id="89" w:author="Martin, Greta Katherine" w:date="2025-08-05T14:38:00Z" w16du:dateUtc="2025-08-05T18:38:00Z">
         <w:r>
           <w:t xml:space="preserve">. </w:t>
         </w:r>
@@ -9891,14 +10237,14 @@
         <w:t>However,</w:t>
       </w:r>
       <w:r>
-        <w:t xml:space="preserve"> NDVI is a function of the greenness of vegetation, which can miss important factors influencing usability such as land ownership, perceptions of safety, and infrastructure. </w:t>
-      </w:r>
-      <w:r>
-        <w:t xml:space="preserve">Finally, we used baseline </w:t>
+        <w:t xml:space="preserve"> NDVI is a function of the greenness of vegetation, which can miss important factors influencing usability </w:t>
       </w:r>
       <w:r>
         <w:lastRenderedPageBreak/>
-        <w:t>mortality rates from the Global Burden of Disease study, which were largely available at the country level, and may not be reflective of baseline mortality rates in cities.</w:t>
+        <w:t xml:space="preserve">such as land ownership, perceptions of safety, and infrastructure. </w:t>
+      </w:r>
+      <w:r>
+        <w:t>Finally, we used baseline mortality rates from the Global Burden of Disease study, which were largely available at the country level, and may not be reflective of baseline mortality rates in cities.</w:t>
       </w:r>
     </w:p>
     <w:p/>
@@ -10770,6 +11116,7 @@
         <w:rPr>
           <w:rFonts w:ascii="Times New Roman" w:hAnsi="Times New Roman" w:cs="Times New Roman"/>
         </w:rPr>
+        <w:lastRenderedPageBreak/>
         <w:t>10.</w:t>
       </w:r>
       <w:r>
@@ -10805,7 +11152,6 @@
         <w:rPr>
           <w:rFonts w:ascii="Times New Roman" w:hAnsi="Times New Roman" w:cs="Times New Roman"/>
         </w:rPr>
-        <w:lastRenderedPageBreak/>
         <w:t>11.</w:t>
       </w:r>
       <w:r>
@@ -11163,6 +11509,7 @@
         <w:rPr>
           <w:rFonts w:ascii="Times New Roman" w:hAnsi="Times New Roman" w:cs="Times New Roman"/>
         </w:rPr>
+        <w:lastRenderedPageBreak/>
         <w:t>22.</w:t>
       </w:r>
       <w:r>
@@ -11198,7 +11545,6 @@
         <w:rPr>
           <w:rFonts w:ascii="Times New Roman" w:hAnsi="Times New Roman" w:cs="Times New Roman"/>
         </w:rPr>
-        <w:lastRenderedPageBreak/>
         <w:t>23.</w:t>
       </w:r>
       <w:r>
@@ -11584,6 +11930,7 @@
         <w:rPr>
           <w:rFonts w:ascii="Times New Roman" w:hAnsi="Times New Roman" w:cs="Times New Roman"/>
         </w:rPr>
+        <w:lastRenderedPageBreak/>
         <w:t>34.</w:t>
       </w:r>
       <w:r>
@@ -11605,7 +11952,6 @@
         <w:rPr>
           <w:rFonts w:ascii="Times New Roman" w:hAnsi="Times New Roman" w:cs="Times New Roman"/>
         </w:rPr>
-        <w:lastRenderedPageBreak/>
         <w:t>35.</w:t>
       </w:r>
       <w:r>

</xml_diff>